<commit_message>
R4.3 Dynamic POI data support
</commit_message>
<xml_diff>
--- a/php/poi_dp_dyn_spec.docx
+++ b/php/poi_dp_dyn_spec.docx
@@ -548,6 +548,64 @@
         </w:rPr>
         <w:t>“</w:t>
       </w:r>
+      <w:proofErr w:type="gramStart"/>
+      <w:r>
+        <w:rPr>
+          <w:rFonts w:ascii="Arial" w:hAnsi="Arial" w:cs="Arial"/>
+          <w:sz w:val="23"/>
+          <w:szCs w:val="23"/>
+          <w:lang w:val="en-US" w:eastAsia="fi-FI"/>
+        </w:rPr>
+        <w:t>sources</w:t>
+      </w:r>
+      <w:proofErr w:type="gramEnd"/>
+      <w:r>
+        <w:rPr>
+          <w:rFonts w:ascii="Arial" w:hAnsi="Arial" w:cs="Arial"/>
+          <w:sz w:val="23"/>
+          <w:szCs w:val="23"/>
+          <w:lang w:val="en-US" w:eastAsia="fi-FI"/>
+        </w:rPr>
+        <w:t xml:space="preserve">”: </w:t>
+      </w:r>
+      <w:r>
+        <w:rPr>
+          <w:rFonts w:ascii="Arial" w:hAnsi="Arial" w:cs="Arial"/>
+          <w:sz w:val="23"/>
+          <w:szCs w:val="23"/>
+          <w:lang w:val="en-US" w:eastAsia="fi-FI"/>
+        </w:rPr>
+        <w:tab/>
+      </w:r>
+      <w:r>
+        <w:rPr>
+          <w:rFonts w:ascii="Arial" w:hAnsi="Arial" w:cs="Arial"/>
+          <w:sz w:val="23"/>
+          <w:szCs w:val="23"/>
+          <w:lang w:val="en-US" w:eastAsia="fi-FI"/>
+        </w:rPr>
+        <w:t>[  // data sources for this POI</w:t>
+      </w:r>
+    </w:p>
+    <w:p>
+      <w:pPr>
+        <w:ind w:left="284" w:firstLine="284"/>
+        <w:rPr>
+          <w:rFonts w:ascii="Arial" w:hAnsi="Arial" w:cs="Arial"/>
+          <w:sz w:val="23"/>
+          <w:szCs w:val="23"/>
+          <w:lang w:val="en-US" w:eastAsia="fi-FI"/>
+        </w:rPr>
+      </w:pPr>
+      <w:r>
+        <w:rPr>
+          <w:rFonts w:ascii="Arial" w:hAnsi="Arial" w:cs="Arial"/>
+          <w:sz w:val="23"/>
+          <w:szCs w:val="23"/>
+          <w:lang w:val="en-US" w:eastAsia="fi-FI"/>
+        </w:rPr>
+        <w:t>“</w:t>
+      </w:r>
       <w:proofErr w:type="spellStart"/>
       <w:r>
         <w:rPr>
@@ -649,6 +707,351 @@
         </w:rPr>
         <w:t>”</w:t>
       </w:r>
+      <w:r>
+        <w:rPr>
+          <w:rFonts w:ascii="Arial" w:hAnsi="Arial" w:cs="Arial"/>
+          <w:sz w:val="23"/>
+          <w:szCs w:val="23"/>
+          <w:lang w:val="en-US" w:eastAsia="fi-FI"/>
+        </w:rPr>
+        <w:t>,</w:t>
+      </w:r>
+    </w:p>
+    <w:p>
+      <w:pPr>
+        <w:ind w:left="284" w:firstLine="284"/>
+        <w:rPr>
+          <w:rFonts w:ascii="Arial" w:hAnsi="Arial" w:cs="Arial"/>
+          <w:sz w:val="23"/>
+          <w:szCs w:val="23"/>
+          <w:lang w:val="en-US" w:eastAsia="fi-FI"/>
+        </w:rPr>
+      </w:pPr>
+      <w:r>
+        <w:rPr>
+          <w:rFonts w:ascii="Arial" w:hAnsi="Arial" w:cs="Arial"/>
+          <w:sz w:val="23"/>
+          <w:szCs w:val="23"/>
+          <w:lang w:val="en-US" w:eastAsia="fi-FI"/>
+        </w:rPr>
+        <w:t>“</w:t>
+      </w:r>
+      <w:proofErr w:type="spellStart"/>
+      <w:r>
+        <w:rPr>
+          <w:rFonts w:ascii="Arial" w:hAnsi="Arial" w:cs="Arial"/>
+          <w:sz w:val="23"/>
+          <w:szCs w:val="23"/>
+          <w:lang w:val="en-US" w:eastAsia="fi-FI"/>
+        </w:rPr>
+        <w:t>host_id</w:t>
+      </w:r>
+      <w:proofErr w:type="spellEnd"/>
+      <w:r>
+        <w:rPr>
+          <w:rFonts w:ascii="Arial" w:hAnsi="Arial" w:cs="Arial"/>
+          <w:sz w:val="23"/>
+          <w:szCs w:val="23"/>
+          <w:lang w:val="en-US" w:eastAsia="fi-FI"/>
+        </w:rPr>
+        <w:t xml:space="preserve">”: </w:t>
+      </w:r>
+      <w:r>
+        <w:rPr>
+          <w:rFonts w:ascii="Arial" w:hAnsi="Arial" w:cs="Arial"/>
+          <w:sz w:val="23"/>
+          <w:szCs w:val="23"/>
+          <w:lang w:val="en-US" w:eastAsia="fi-FI"/>
+        </w:rPr>
+        <w:tab/>
+      </w:r>
+      <w:r>
+        <w:rPr>
+          <w:rFonts w:ascii="Arial" w:hAnsi="Arial" w:cs="Arial"/>
+          <w:sz w:val="23"/>
+          <w:szCs w:val="23"/>
+          <w:lang w:val="en-US" w:eastAsia="fi-FI"/>
+        </w:rPr>
+        <w:tab/>
+      </w:r>
+      <w:r>
+        <w:rPr>
+          <w:rFonts w:ascii="Arial" w:hAnsi="Arial" w:cs="Arial"/>
+          <w:sz w:val="23"/>
+          <w:szCs w:val="23"/>
+          <w:lang w:val="en-US" w:eastAsia="fi-FI"/>
+        </w:rPr>
+        <w:t>[</w:t>
+      </w:r>
+      <w:r>
+        <w:rPr>
+          <w:rFonts w:ascii="Arial" w:hAnsi="Arial" w:cs="Arial"/>
+          <w:sz w:val="23"/>
+          <w:szCs w:val="23"/>
+          <w:lang w:val="en-US" w:eastAsia="fi-FI"/>
+        </w:rPr>
+        <w:t>“</w:t>
+      </w:r>
+      <w:r>
+        <w:rPr>
+          <w:rFonts w:ascii="Arial" w:hAnsi="Arial" w:cs="Arial"/>
+          <w:sz w:val="23"/>
+          <w:szCs w:val="23"/>
+          <w:lang w:val="en-US" w:eastAsia="fi-FI"/>
+        </w:rPr>
+        <w:t xml:space="preserve">&lt;optional </w:t>
+      </w:r>
+      <w:r>
+        <w:rPr>
+          <w:rFonts w:ascii="Arial" w:hAnsi="Arial" w:cs="Arial"/>
+          <w:sz w:val="23"/>
+          <w:szCs w:val="23"/>
+          <w:lang w:val="en-US" w:eastAsia="fi-FI"/>
+        </w:rPr>
+        <w:t>ID(s)</w:t>
+      </w:r>
+      <w:r>
+        <w:rPr>
+          <w:rFonts w:ascii="Arial" w:hAnsi="Arial" w:cs="Arial"/>
+          <w:sz w:val="23"/>
+          <w:szCs w:val="23"/>
+          <w:lang w:val="en-US" w:eastAsia="fi-FI"/>
+        </w:rPr>
+        <w:t xml:space="preserve"> used to identify a specific sensor by the above host&gt;</w:t>
+      </w:r>
+      <w:r>
+        <w:rPr>
+          <w:rFonts w:ascii="Arial" w:hAnsi="Arial" w:cs="Arial"/>
+          <w:sz w:val="23"/>
+          <w:szCs w:val="23"/>
+          <w:lang w:val="en-US" w:eastAsia="fi-FI"/>
+        </w:rPr>
+        <w:t>”</w:t>
+      </w:r>
+      <w:r>
+        <w:rPr>
+          <w:rFonts w:ascii="Arial" w:hAnsi="Arial" w:cs="Arial"/>
+          <w:sz w:val="23"/>
+          <w:szCs w:val="23"/>
+          <w:lang w:val="en-US" w:eastAsia="fi-FI"/>
+        </w:rPr>
+        <w:t>]</w:t>
+      </w:r>
+      <w:r>
+        <w:rPr>
+          <w:rFonts w:ascii="Arial" w:hAnsi="Arial" w:cs="Arial"/>
+          <w:sz w:val="23"/>
+          <w:szCs w:val="23"/>
+          <w:lang w:val="en-US" w:eastAsia="fi-FI"/>
+        </w:rPr>
+        <w:t>,</w:t>
+      </w:r>
+    </w:p>
+    <w:p>
+      <w:pPr>
+        <w:ind w:left="284" w:firstLine="284"/>
+        <w:rPr>
+          <w:rFonts w:ascii="Arial" w:hAnsi="Arial" w:cs="Arial"/>
+          <w:sz w:val="23"/>
+          <w:szCs w:val="23"/>
+          <w:lang w:val="en-US" w:eastAsia="fi-FI"/>
+        </w:rPr>
+      </w:pPr>
+      <w:r>
+        <w:rPr>
+          <w:rFonts w:ascii="Arial" w:hAnsi="Arial" w:cs="Arial"/>
+          <w:sz w:val="23"/>
+          <w:szCs w:val="23"/>
+          <w:lang w:val="en-US" w:eastAsia="fi-FI"/>
+        </w:rPr>
+        <w:t>“</w:t>
+      </w:r>
+      <w:proofErr w:type="spellStart"/>
+      <w:r>
+        <w:rPr>
+          <w:rFonts w:ascii="Arial" w:hAnsi="Arial" w:cs="Arial"/>
+          <w:sz w:val="23"/>
+          <w:szCs w:val="23"/>
+          <w:lang w:val="en-US" w:eastAsia="fi-FI"/>
+        </w:rPr>
+        <w:t>data_type</w:t>
+      </w:r>
+      <w:proofErr w:type="spellEnd"/>
+      <w:r>
+        <w:rPr>
+          <w:rFonts w:ascii="Arial" w:hAnsi="Arial" w:cs="Arial"/>
+          <w:sz w:val="23"/>
+          <w:szCs w:val="23"/>
+          <w:lang w:val="en-US" w:eastAsia="fi-FI"/>
+        </w:rPr>
+        <w:t>”</w:t>
+      </w:r>
+      <w:r>
+        <w:rPr>
+          <w:rFonts w:ascii="Arial" w:hAnsi="Arial" w:cs="Arial"/>
+          <w:sz w:val="23"/>
+          <w:szCs w:val="23"/>
+          <w:lang w:val="en-US" w:eastAsia="fi-FI"/>
+        </w:rPr>
+        <w:t xml:space="preserve">: </w:t>
+      </w:r>
+      <w:r>
+        <w:rPr>
+          <w:rFonts w:ascii="Arial" w:hAnsi="Arial" w:cs="Arial"/>
+          <w:sz w:val="23"/>
+          <w:szCs w:val="23"/>
+          <w:lang w:val="en-US" w:eastAsia="fi-FI"/>
+        </w:rPr>
+        <w:tab/>
+      </w:r>
+      <w:r>
+        <w:rPr>
+          <w:rFonts w:ascii="Arial" w:hAnsi="Arial" w:cs="Arial"/>
+          <w:sz w:val="23"/>
+          <w:szCs w:val="23"/>
+          <w:lang w:val="en-US" w:eastAsia="fi-FI"/>
+        </w:rPr>
+        <w:t>“</w:t>
+      </w:r>
+      <w:r>
+        <w:rPr>
+          <w:rFonts w:ascii="Arial" w:hAnsi="Arial" w:cs="Arial"/>
+          <w:sz w:val="23"/>
+          <w:szCs w:val="23"/>
+          <w:lang w:val="en-US" w:eastAsia="fi-FI"/>
+        </w:rPr>
+        <w:t xml:space="preserve">&lt;name of the data type </w:t>
+      </w:r>
+      <w:r>
+        <w:rPr>
+          <w:rFonts w:ascii="Arial" w:hAnsi="Arial" w:cs="Arial"/>
+          <w:sz w:val="23"/>
+          <w:szCs w:val="23"/>
+          <w:lang w:val="en-US" w:eastAsia="fi-FI"/>
+        </w:rPr>
+        <w:t xml:space="preserve">as </w:t>
+      </w:r>
+      <w:r>
+        <w:rPr>
+          <w:rFonts w:ascii="Arial" w:hAnsi="Arial" w:cs="Arial"/>
+          <w:sz w:val="23"/>
+          <w:szCs w:val="23"/>
+          <w:lang w:val="en-US" w:eastAsia="fi-FI"/>
+        </w:rPr>
+        <w:t>described in the configuration file&gt;</w:t>
+      </w:r>
+      <w:r>
+        <w:rPr>
+          <w:rFonts w:ascii="Arial" w:hAnsi="Arial" w:cs="Arial"/>
+          <w:sz w:val="23"/>
+          <w:szCs w:val="23"/>
+          <w:lang w:val="en-US" w:eastAsia="fi-FI"/>
+        </w:rPr>
+        <w:t>”</w:t>
+      </w:r>
+      <w:r>
+        <w:rPr>
+          <w:rFonts w:ascii="Arial" w:hAnsi="Arial" w:cs="Arial"/>
+          <w:sz w:val="23"/>
+          <w:szCs w:val="23"/>
+          <w:lang w:val="en-US" w:eastAsia="fi-FI"/>
+        </w:rPr>
+        <w:t>,</w:t>
+      </w:r>
+    </w:p>
+    <w:p>
+      <w:pPr>
+        <w:ind w:left="284" w:firstLine="284"/>
+        <w:rPr>
+          <w:rFonts w:ascii="Arial" w:hAnsi="Arial" w:cs="Arial"/>
+          <w:sz w:val="23"/>
+          <w:szCs w:val="23"/>
+          <w:lang w:val="en-US" w:eastAsia="fi-FI"/>
+        </w:rPr>
+      </w:pPr>
+      <w:r>
+        <w:rPr>
+          <w:rFonts w:ascii="Arial" w:hAnsi="Arial" w:cs="Arial"/>
+          <w:sz w:val="23"/>
+          <w:szCs w:val="23"/>
+          <w:lang w:val="en-US" w:eastAsia="fi-FI"/>
+        </w:rPr>
+        <w:t>“</w:t>
+      </w:r>
+      <w:proofErr w:type="spellStart"/>
+      <w:r>
+        <w:rPr>
+          <w:rFonts w:ascii="Arial" w:hAnsi="Arial" w:cs="Arial"/>
+          <w:sz w:val="23"/>
+          <w:szCs w:val="23"/>
+          <w:lang w:val="en-US" w:eastAsia="fi-FI"/>
+        </w:rPr>
+        <w:t>data_params</w:t>
+      </w:r>
+      <w:proofErr w:type="spellEnd"/>
+      <w:r>
+        <w:rPr>
+          <w:rFonts w:ascii="Arial" w:hAnsi="Arial" w:cs="Arial"/>
+          <w:sz w:val="23"/>
+          <w:szCs w:val="23"/>
+          <w:lang w:val="en-US" w:eastAsia="fi-FI"/>
+        </w:rPr>
+        <w:t>”</w:t>
+      </w:r>
+      <w:r>
+        <w:rPr>
+          <w:rFonts w:ascii="Arial" w:hAnsi="Arial" w:cs="Arial"/>
+          <w:sz w:val="23"/>
+          <w:szCs w:val="23"/>
+          <w:lang w:val="en-US" w:eastAsia="fi-FI"/>
+        </w:rPr>
+        <w:t xml:space="preserve">: </w:t>
+      </w:r>
+      <w:r>
+        <w:rPr>
+          <w:rFonts w:ascii="Arial" w:hAnsi="Arial" w:cs="Arial"/>
+          <w:sz w:val="23"/>
+          <w:szCs w:val="23"/>
+          <w:lang w:val="en-US" w:eastAsia="fi-FI"/>
+        </w:rPr>
+        <w:t>[</w:t>
+      </w:r>
+      <w:r>
+        <w:rPr>
+          <w:rFonts w:ascii="Arial" w:hAnsi="Arial" w:cs="Arial"/>
+          <w:sz w:val="23"/>
+          <w:szCs w:val="23"/>
+          <w:lang w:val="en-US" w:eastAsia="fi-FI"/>
+        </w:rPr>
+        <w:t>“</w:t>
+      </w:r>
+      <w:r>
+        <w:rPr>
+          <w:rFonts w:ascii="Arial" w:hAnsi="Arial" w:cs="Arial"/>
+          <w:sz w:val="23"/>
+          <w:szCs w:val="23"/>
+          <w:lang w:val="en-US" w:eastAsia="fi-FI"/>
+        </w:rPr>
+        <w:t>&lt;optional additional data parameters&gt;</w:t>
+      </w:r>
+      <w:r>
+        <w:rPr>
+          <w:rFonts w:ascii="Arial" w:hAnsi="Arial" w:cs="Arial"/>
+          <w:sz w:val="23"/>
+          <w:szCs w:val="23"/>
+          <w:lang w:val="en-US" w:eastAsia="fi-FI"/>
+        </w:rPr>
+        <w:t>”</w:t>
+      </w:r>
+      <w:r>
+        <w:rPr>
+          <w:rFonts w:ascii="Arial" w:hAnsi="Arial" w:cs="Arial"/>
+          <w:sz w:val="23"/>
+          <w:szCs w:val="23"/>
+          <w:lang w:val="en-US" w:eastAsia="fi-FI"/>
+        </w:rPr>
+        <w:t>]</w:t>
+      </w:r>
     </w:p>
     <w:p>
       <w:pPr>
@@ -667,6 +1070,26 @@
           <w:szCs w:val="23"/>
           <w:lang w:val="en-US" w:eastAsia="fi-FI"/>
         </w:rPr>
+        <w:t>],</w:t>
+      </w:r>
+    </w:p>
+    <w:p>
+      <w:pPr>
+        <w:ind w:firstLine="284"/>
+        <w:rPr>
+          <w:rFonts w:ascii="Arial" w:hAnsi="Arial" w:cs="Arial"/>
+          <w:sz w:val="23"/>
+          <w:szCs w:val="23"/>
+          <w:lang w:val="en-US" w:eastAsia="fi-FI"/>
+        </w:rPr>
+      </w:pPr>
+      <w:r>
+        <w:rPr>
+          <w:rFonts w:ascii="Arial" w:hAnsi="Arial" w:cs="Arial"/>
+          <w:sz w:val="23"/>
+          <w:szCs w:val="23"/>
+          <w:lang w:val="en-US" w:eastAsia="fi-FI"/>
+        </w:rPr>
         <w:t>“</w:t>
       </w:r>
       <w:proofErr w:type="spellStart"/>
@@ -677,7 +1100,7 @@
           <w:szCs w:val="23"/>
           <w:lang w:val="en-US" w:eastAsia="fi-FI"/>
         </w:rPr>
-        <w:t>host_id</w:t>
+        <w:t>valid_duration</w:t>
       </w:r>
       <w:proofErr w:type="spellEnd"/>
       <w:r>
@@ -687,6 +1110,73 @@
           <w:szCs w:val="23"/>
           <w:lang w:val="en-US" w:eastAsia="fi-FI"/>
         </w:rPr>
+        <w:t>”: &lt;</w:t>
+      </w:r>
+      <w:r>
+        <w:rPr>
+          <w:rFonts w:ascii="Arial" w:hAnsi="Arial" w:cs="Arial"/>
+          <w:sz w:val="23"/>
+          <w:szCs w:val="23"/>
+          <w:lang w:val="en-US" w:eastAsia="fi-FI"/>
+        </w:rPr>
+        <w:t>validity of data in seconds</w:t>
+      </w:r>
+      <w:r>
+        <w:rPr>
+          <w:rFonts w:ascii="Arial" w:hAnsi="Arial" w:cs="Arial"/>
+          <w:sz w:val="23"/>
+          <w:szCs w:val="23"/>
+          <w:lang w:val="en-US" w:eastAsia="fi-FI"/>
+        </w:rPr>
+        <w:t>&gt;</w:t>
+      </w:r>
+      <w:r>
+        <w:rPr>
+          <w:rFonts w:ascii="Arial" w:hAnsi="Arial" w:cs="Arial"/>
+          <w:sz w:val="23"/>
+          <w:szCs w:val="23"/>
+          <w:lang w:val="en-US" w:eastAsia="fi-FI"/>
+        </w:rPr>
+        <w:t>,</w:t>
+      </w:r>
+    </w:p>
+    <w:p>
+      <w:pPr>
+        <w:ind w:firstLine="284"/>
+        <w:rPr>
+          <w:rFonts w:ascii="Arial" w:hAnsi="Arial" w:cs="Arial"/>
+          <w:sz w:val="23"/>
+          <w:szCs w:val="23"/>
+          <w:lang w:val="en-US" w:eastAsia="fi-FI"/>
+        </w:rPr>
+      </w:pPr>
+      <w:r>
+        <w:rPr>
+          <w:rFonts w:ascii="Arial" w:hAnsi="Arial" w:cs="Arial"/>
+          <w:sz w:val="23"/>
+          <w:szCs w:val="23"/>
+          <w:lang w:val="en-US" w:eastAsia="fi-FI"/>
+        </w:rPr>
+        <w:t>“</w:t>
+      </w:r>
+      <w:proofErr w:type="gramStart"/>
+      <w:r>
+        <w:rPr>
+          <w:rFonts w:ascii="Arial" w:hAnsi="Arial" w:cs="Arial"/>
+          <w:sz w:val="23"/>
+          <w:szCs w:val="23"/>
+          <w:lang w:val="en-US" w:eastAsia="fi-FI"/>
+        </w:rPr>
+        <w:t>components</w:t>
+      </w:r>
+      <w:proofErr w:type="gramEnd"/>
+      <w:r>
+        <w:rPr>
+          <w:rFonts w:ascii="Arial" w:hAnsi="Arial" w:cs="Arial"/>
+          <w:sz w:val="23"/>
+          <w:szCs w:val="23"/>
+          <w:lang w:val="en-US" w:eastAsia="fi-FI"/>
+        </w:rPr>
         <w:t xml:space="preserve">”: </w:t>
       </w:r>
       <w:r>
@@ -696,24 +1186,6 @@
           <w:szCs w:val="23"/>
           <w:lang w:val="en-US" w:eastAsia="fi-FI"/>
         </w:rPr>
-        <w:tab/>
-      </w:r>
-      <w:r>
-        <w:rPr>
-          <w:rFonts w:ascii="Arial" w:hAnsi="Arial" w:cs="Arial"/>
-          <w:sz w:val="23"/>
-          <w:szCs w:val="23"/>
-          <w:lang w:val="en-US" w:eastAsia="fi-FI"/>
-        </w:rPr>
-        <w:tab/>
-      </w:r>
-      <w:r>
-        <w:rPr>
-          <w:rFonts w:ascii="Arial" w:hAnsi="Arial" w:cs="Arial"/>
-          <w:sz w:val="23"/>
-          <w:szCs w:val="23"/>
-          <w:lang w:val="en-US" w:eastAsia="fi-FI"/>
-        </w:rPr>
         <w:t>[</w:t>
       </w:r>
       <w:r>
@@ -732,26 +1204,66 @@
           <w:szCs w:val="23"/>
           <w:lang w:val="en-US" w:eastAsia="fi-FI"/>
         </w:rPr>
-        <w:t xml:space="preserve">&lt;optional </w:t>
-      </w:r>
-      <w:r>
-        <w:rPr>
-          <w:rFonts w:ascii="Arial" w:hAnsi="Arial" w:cs="Arial"/>
-          <w:sz w:val="23"/>
-          <w:szCs w:val="23"/>
-          <w:lang w:val="en-US" w:eastAsia="fi-FI"/>
-        </w:rPr>
-        <w:t>ID(s)</w:t>
-      </w:r>
-      <w:r>
-        <w:rPr>
-          <w:rFonts w:ascii="Arial" w:hAnsi="Arial" w:cs="Arial"/>
-          <w:sz w:val="23"/>
-          <w:szCs w:val="23"/>
-          <w:lang w:val="en-US" w:eastAsia="fi-FI"/>
-        </w:rPr>
-        <w:t xml:space="preserve"> used to identify a specific sensor by the above host&gt;</w:t>
-      </w:r>
+        <w:t>&lt;names of data components affected, for internal use only</w:t>
+      </w:r>
+      <w:r>
+        <w:rPr>
+          <w:rFonts w:ascii="Arial" w:hAnsi="Arial" w:cs="Arial"/>
+          <w:sz w:val="23"/>
+          <w:szCs w:val="23"/>
+          <w:lang w:val="en-US" w:eastAsia="fi-FI"/>
+        </w:rPr>
+        <w:t>&gt;”</w:t>
+      </w:r>
+      <w:r>
+        <w:rPr>
+          <w:rFonts w:ascii="Arial" w:hAnsi="Arial" w:cs="Arial"/>
+          <w:sz w:val="23"/>
+          <w:szCs w:val="23"/>
+          <w:lang w:val="en-US" w:eastAsia="fi-FI"/>
+        </w:rPr>
+        <w:t>],</w:t>
+      </w:r>
+    </w:p>
+    <w:p>
+      <w:pPr>
+        <w:ind w:firstLine="284"/>
+        <w:rPr>
+          <w:rFonts w:ascii="Arial" w:hAnsi="Arial" w:cs="Arial"/>
+          <w:sz w:val="23"/>
+          <w:szCs w:val="23"/>
+          <w:lang w:val="en-US" w:eastAsia="fi-FI"/>
+        </w:rPr>
+      </w:pPr>
+      <w:r>
+        <w:rPr>
+          <w:rFonts w:ascii="Arial" w:hAnsi="Arial" w:cs="Arial"/>
+          <w:sz w:val="23"/>
+          <w:szCs w:val="23"/>
+          <w:lang w:val="en-US" w:eastAsia="fi-FI"/>
+        </w:rPr>
+        <w:t xml:space="preserve"> </w:t>
+      </w:r>
+      <w:r>
+        <w:rPr>
+          <w:rFonts w:ascii="Arial" w:hAnsi="Arial" w:cs="Arial"/>
+          <w:sz w:val="23"/>
+          <w:szCs w:val="23"/>
+          <w:lang w:val="en-US" w:eastAsia="fi-FI"/>
+        </w:rPr>
+        <w:t>“</w:t>
+      </w:r>
+      <w:proofErr w:type="spellStart"/>
+      <w:r>
+        <w:rPr>
+          <w:rFonts w:ascii="Arial" w:hAnsi="Arial" w:cs="Arial"/>
+          <w:sz w:val="23"/>
+          <w:szCs w:val="23"/>
+          <w:lang w:val="en-US" w:eastAsia="fi-FI"/>
+        </w:rPr>
+        <w:t>last_update</w:t>
+      </w:r>
+      <w:proofErr w:type="spellEnd"/>
       <w:r>
         <w:rPr>
           <w:rFonts w:ascii="Arial" w:hAnsi="Arial" w:cs="Arial"/>
@@ -768,236 +1280,8 @@
           <w:szCs w:val="23"/>
           <w:lang w:val="en-US" w:eastAsia="fi-FI"/>
         </w:rPr>
-        <w:t>]</w:t>
-      </w:r>
-    </w:p>
-    <w:p>
-      <w:pPr>
-        <w:ind w:firstLine="284"/>
-        <w:rPr>
-          <w:rFonts w:ascii="Arial" w:hAnsi="Arial" w:cs="Arial"/>
-          <w:sz w:val="23"/>
-          <w:szCs w:val="23"/>
-          <w:lang w:val="en-US" w:eastAsia="fi-FI"/>
-        </w:rPr>
-      </w:pPr>
-      <w:r>
-        <w:rPr>
-          <w:rFonts w:ascii="Arial" w:hAnsi="Arial" w:cs="Arial"/>
-          <w:sz w:val="23"/>
-          <w:szCs w:val="23"/>
-          <w:lang w:val="en-US" w:eastAsia="fi-FI"/>
-        </w:rPr>
-        <w:t>“</w:t>
-      </w:r>
-      <w:proofErr w:type="spellStart"/>
-      <w:r>
-        <w:rPr>
-          <w:rFonts w:ascii="Arial" w:hAnsi="Arial" w:cs="Arial"/>
-          <w:sz w:val="23"/>
-          <w:szCs w:val="23"/>
-          <w:lang w:val="en-US" w:eastAsia="fi-FI"/>
-        </w:rPr>
-        <w:t>data_type</w:t>
-      </w:r>
-      <w:proofErr w:type="spellEnd"/>
-      <w:r>
-        <w:rPr>
-          <w:rFonts w:ascii="Arial" w:hAnsi="Arial" w:cs="Arial"/>
-          <w:sz w:val="23"/>
-          <w:szCs w:val="23"/>
-          <w:lang w:val="en-US" w:eastAsia="fi-FI"/>
-        </w:rPr>
-        <w:t>”</w:t>
-      </w:r>
-      <w:r>
-        <w:rPr>
-          <w:rFonts w:ascii="Arial" w:hAnsi="Arial" w:cs="Arial"/>
-          <w:sz w:val="23"/>
-          <w:szCs w:val="23"/>
-          <w:lang w:val="en-US" w:eastAsia="fi-FI"/>
-        </w:rPr>
         <w:t xml:space="preserve">: </w:t>
       </w:r>
-      <w:r>
-        <w:rPr>
-          <w:rFonts w:ascii="Arial" w:hAnsi="Arial" w:cs="Arial"/>
-          <w:sz w:val="23"/>
-          <w:szCs w:val="23"/>
-          <w:lang w:val="en-US" w:eastAsia="fi-FI"/>
-        </w:rPr>
-        <w:tab/>
-      </w:r>
-      <w:r>
-        <w:rPr>
-          <w:rFonts w:ascii="Arial" w:hAnsi="Arial" w:cs="Arial"/>
-          <w:sz w:val="23"/>
-          <w:szCs w:val="23"/>
-          <w:lang w:val="en-US" w:eastAsia="fi-FI"/>
-        </w:rPr>
-        <w:t>“</w:t>
-      </w:r>
-      <w:r>
-        <w:rPr>
-          <w:rFonts w:ascii="Arial" w:hAnsi="Arial" w:cs="Arial"/>
-          <w:sz w:val="23"/>
-          <w:szCs w:val="23"/>
-          <w:lang w:val="en-US" w:eastAsia="fi-FI"/>
-        </w:rPr>
-        <w:t xml:space="preserve">&lt;name of the data type </w:t>
-      </w:r>
-      <w:r>
-        <w:rPr>
-          <w:rFonts w:ascii="Arial" w:hAnsi="Arial" w:cs="Arial"/>
-          <w:sz w:val="23"/>
-          <w:szCs w:val="23"/>
-          <w:lang w:val="en-US" w:eastAsia="fi-FI"/>
-        </w:rPr>
-        <w:t xml:space="preserve">as </w:t>
-      </w:r>
-      <w:r>
-        <w:rPr>
-          <w:rFonts w:ascii="Arial" w:hAnsi="Arial" w:cs="Arial"/>
-          <w:sz w:val="23"/>
-          <w:szCs w:val="23"/>
-          <w:lang w:val="en-US" w:eastAsia="fi-FI"/>
-        </w:rPr>
-        <w:t>described in the configuration file&gt;</w:t>
-      </w:r>
-      <w:r>
-        <w:rPr>
-          <w:rFonts w:ascii="Arial" w:hAnsi="Arial" w:cs="Arial"/>
-          <w:sz w:val="23"/>
-          <w:szCs w:val="23"/>
-          <w:lang w:val="en-US" w:eastAsia="fi-FI"/>
-        </w:rPr>
-        <w:t>”</w:t>
-      </w:r>
-    </w:p>
-    <w:p>
-      <w:pPr>
-        <w:ind w:firstLine="284"/>
-        <w:rPr>
-          <w:rFonts w:ascii="Arial" w:hAnsi="Arial" w:cs="Arial"/>
-          <w:sz w:val="23"/>
-          <w:szCs w:val="23"/>
-          <w:lang w:val="en-US" w:eastAsia="fi-FI"/>
-        </w:rPr>
-      </w:pPr>
-      <w:r>
-        <w:rPr>
-          <w:rFonts w:ascii="Arial" w:hAnsi="Arial" w:cs="Arial"/>
-          <w:sz w:val="23"/>
-          <w:szCs w:val="23"/>
-          <w:lang w:val="en-US" w:eastAsia="fi-FI"/>
-        </w:rPr>
-        <w:t>“</w:t>
-      </w:r>
-      <w:proofErr w:type="spellStart"/>
-      <w:r>
-        <w:rPr>
-          <w:rFonts w:ascii="Arial" w:hAnsi="Arial" w:cs="Arial"/>
-          <w:sz w:val="23"/>
-          <w:szCs w:val="23"/>
-          <w:lang w:val="en-US" w:eastAsia="fi-FI"/>
-        </w:rPr>
-        <w:t>data_params</w:t>
-      </w:r>
-      <w:proofErr w:type="spellEnd"/>
-      <w:r>
-        <w:rPr>
-          <w:rFonts w:ascii="Arial" w:hAnsi="Arial" w:cs="Arial"/>
-          <w:sz w:val="23"/>
-          <w:szCs w:val="23"/>
-          <w:lang w:val="en-US" w:eastAsia="fi-FI"/>
-        </w:rPr>
-        <w:t>”</w:t>
-      </w:r>
-      <w:r>
-        <w:rPr>
-          <w:rFonts w:ascii="Arial" w:hAnsi="Arial" w:cs="Arial"/>
-          <w:sz w:val="23"/>
-          <w:szCs w:val="23"/>
-          <w:lang w:val="en-US" w:eastAsia="fi-FI"/>
-        </w:rPr>
-        <w:t xml:space="preserve">: </w:t>
-      </w:r>
-      <w:r>
-        <w:rPr>
-          <w:rFonts w:ascii="Arial" w:hAnsi="Arial" w:cs="Arial"/>
-          <w:sz w:val="23"/>
-          <w:szCs w:val="23"/>
-          <w:lang w:val="en-US" w:eastAsia="fi-FI"/>
-        </w:rPr>
-        <w:t>“</w:t>
-      </w:r>
-      <w:r>
-        <w:rPr>
-          <w:rFonts w:ascii="Arial" w:hAnsi="Arial" w:cs="Arial"/>
-          <w:sz w:val="23"/>
-          <w:szCs w:val="23"/>
-          <w:lang w:val="en-US" w:eastAsia="fi-FI"/>
-        </w:rPr>
-        <w:t>&lt;optional additional data parameters&gt;</w:t>
-      </w:r>
-      <w:r>
-        <w:rPr>
-          <w:rFonts w:ascii="Arial" w:hAnsi="Arial" w:cs="Arial"/>
-          <w:sz w:val="23"/>
-          <w:szCs w:val="23"/>
-          <w:lang w:val="en-US" w:eastAsia="fi-FI"/>
-        </w:rPr>
-        <w:t>”</w:t>
-      </w:r>
-    </w:p>
-    <w:p>
-      <w:pPr>
-        <w:ind w:firstLine="284"/>
-        <w:rPr>
-          <w:rFonts w:ascii="Arial" w:hAnsi="Arial" w:cs="Arial"/>
-          <w:sz w:val="23"/>
-          <w:szCs w:val="23"/>
-          <w:lang w:val="en-US" w:eastAsia="fi-FI"/>
-        </w:rPr>
-      </w:pPr>
-      <w:r>
-        <w:rPr>
-          <w:rFonts w:ascii="Arial" w:hAnsi="Arial" w:cs="Arial"/>
-          <w:sz w:val="23"/>
-          <w:szCs w:val="23"/>
-          <w:lang w:val="en-US" w:eastAsia="fi-FI"/>
-        </w:rPr>
-        <w:t>“</w:t>
-      </w:r>
-      <w:proofErr w:type="spellStart"/>
-      <w:r>
-        <w:rPr>
-          <w:rFonts w:ascii="Arial" w:hAnsi="Arial" w:cs="Arial"/>
-          <w:sz w:val="23"/>
-          <w:szCs w:val="23"/>
-          <w:lang w:val="en-US" w:eastAsia="fi-FI"/>
-        </w:rPr>
-        <w:t>last_update</w:t>
-      </w:r>
-      <w:proofErr w:type="spellEnd"/>
-      <w:r>
-        <w:rPr>
-          <w:rFonts w:ascii="Arial" w:hAnsi="Arial" w:cs="Arial"/>
-          <w:sz w:val="23"/>
-          <w:szCs w:val="23"/>
-          <w:lang w:val="en-US" w:eastAsia="fi-FI"/>
-        </w:rPr>
-        <w:t>”</w:t>
-      </w:r>
-      <w:r>
-        <w:rPr>
-          <w:rFonts w:ascii="Arial" w:hAnsi="Arial" w:cs="Arial"/>
-          <w:sz w:val="23"/>
-          <w:szCs w:val="23"/>
-          <w:lang w:val="en-US" w:eastAsia="fi-FI"/>
-        </w:rPr>
-        <w:t xml:space="preserve">: </w:t>
-      </w:r>
       <w:proofErr w:type="gramStart"/>
       <w:r>
         <w:rPr>
@@ -1035,6 +1319,7 @@
           <w:szCs w:val="23"/>
           <w:lang w:val="en-US" w:eastAsia="fi-FI"/>
         </w:rPr>
+        <w:lastRenderedPageBreak/>
         <w:t>}</w:t>
       </w:r>
     </w:p>
@@ -5675,18 +5960,7 @@
           <w:szCs w:val="23"/>
           <w:lang w:val="en-US" w:eastAsia="fi-FI"/>
         </w:rPr>
-        <w:t>he resp</w:t>
-      </w:r>
-      <w:bookmarkStart w:id="0" w:name="_GoBack"/>
-      <w:bookmarkEnd w:id="0"/>
-      <w:r>
-        <w:rPr>
-          <w:rFonts w:ascii="Arial" w:eastAsia="Times New Roman" w:hAnsi="Arial" w:cs="Arial"/>
-          <w:sz w:val="23"/>
-          <w:szCs w:val="23"/>
-          <w:lang w:val="en-US" w:eastAsia="fi-FI"/>
-        </w:rPr>
-        <w:t xml:space="preserve">onse of the above </w:t>
+        <w:t xml:space="preserve">he response of the above </w:t>
       </w:r>
       <w:r>
         <w:rPr>
@@ -7564,7 +7838,7 @@
         <w:rPr>
           <w:rFonts w:ascii="Arial" w:hAnsi="Arial" w:cs="Arial"/>
           <w:noProof/>
-          <w:lang w:val="fi-FI" w:eastAsia="fi-FI"/>
+          <w:lang w:eastAsia="en-GB"/>
         </w:rPr>
         <w:drawing>
           <wp:inline distT="0" distB="0" distL="0" distR="0" wp14:anchorId="10C8BA3E" wp14:editId="7F9DA99F">
@@ -10300,42 +10574,40 @@
         <w:rPr>
           <w:rFonts w:cs="Arial"/>
           <w:sz w:val="18"/>
-          <w:lang w:val="fi-FI"/>
-        </w:rPr>
-      </w:pPr>
-      <w:r>
-        <w:rPr>
-          <w:rFonts w:cs="Arial"/>
-          <w:sz w:val="18"/>
-        </w:rPr>
-        <w:tab/>
-      </w:r>
-      <w:r>
-        <w:rPr>
-          <w:rFonts w:cs="Arial"/>
-          <w:sz w:val="18"/>
-        </w:rPr>
-        <w:tab/>
-      </w:r>
-      <w:r>
-        <w:rPr>
-          <w:rFonts w:cs="Arial"/>
-          <w:sz w:val="18"/>
-        </w:rPr>
-        <w:tab/>
-      </w:r>
-      <w:r>
-        <w:rPr>
-          <w:rFonts w:cs="Arial"/>
-          <w:sz w:val="18"/>
-        </w:rPr>
-        <w:tab/>
-      </w:r>
-      <w:r>
-        <w:rPr>
-          <w:rFonts w:cs="Arial"/>
-          <w:sz w:val="18"/>
-          <w:lang w:val="fi-FI"/>
+        </w:rPr>
+      </w:pPr>
+      <w:r>
+        <w:rPr>
+          <w:rFonts w:cs="Arial"/>
+          <w:sz w:val="18"/>
+        </w:rPr>
+        <w:tab/>
+      </w:r>
+      <w:r>
+        <w:rPr>
+          <w:rFonts w:cs="Arial"/>
+          <w:sz w:val="18"/>
+        </w:rPr>
+        <w:tab/>
+      </w:r>
+      <w:r>
+        <w:rPr>
+          <w:rFonts w:cs="Arial"/>
+          <w:sz w:val="18"/>
+        </w:rPr>
+        <w:tab/>
+      </w:r>
+      <w:r>
+        <w:rPr>
+          <w:rFonts w:cs="Arial"/>
+          <w:sz w:val="18"/>
+        </w:rPr>
+        <w:tab/>
+      </w:r>
+      <w:r>
+        <w:rPr>
+          <w:rFonts w:cs="Arial"/>
+          <w:sz w:val="18"/>
         </w:rPr>
         <w:t>[</w:t>
       </w:r>
@@ -10354,39 +10626,34 @@
         <w:rPr>
           <w:rFonts w:cs="Arial"/>
           <w:sz w:val="18"/>
-          <w:lang w:val="fi-FI"/>
-        </w:rPr>
-        <w:tab/>
-      </w:r>
-      <w:r>
-        <w:rPr>
-          <w:rFonts w:cs="Arial"/>
-          <w:sz w:val="18"/>
-          <w:lang w:val="fi-FI"/>
-        </w:rPr>
-        <w:tab/>
-      </w:r>
-      <w:r>
-        <w:rPr>
-          <w:rFonts w:cs="Arial"/>
-          <w:sz w:val="18"/>
-          <w:lang w:val="fi-FI"/>
-        </w:rPr>
-        <w:tab/>
-      </w:r>
-      <w:r>
-        <w:rPr>
-          <w:rFonts w:cs="Arial"/>
-          <w:sz w:val="18"/>
-          <w:lang w:val="fi-FI"/>
-        </w:rPr>
-        <w:tab/>
-      </w:r>
-      <w:r>
-        <w:rPr>
-          <w:rFonts w:cs="Arial"/>
-          <w:sz w:val="18"/>
-          <w:lang w:val="fi-FI"/>
+        </w:rPr>
+        <w:tab/>
+      </w:r>
+      <w:r>
+        <w:rPr>
+          <w:rFonts w:cs="Arial"/>
+          <w:sz w:val="18"/>
+        </w:rPr>
+        <w:tab/>
+      </w:r>
+      <w:r>
+        <w:rPr>
+          <w:rFonts w:cs="Arial"/>
+          <w:sz w:val="18"/>
+        </w:rPr>
+        <w:tab/>
+      </w:r>
+      <w:r>
+        <w:rPr>
+          <w:rFonts w:cs="Arial"/>
+          <w:sz w:val="18"/>
+        </w:rPr>
+        <w:tab/>
+      </w:r>
+      <w:r>
+        <w:rPr>
+          <w:rFonts w:cs="Arial"/>
+          <w:sz w:val="18"/>
         </w:rPr>
         <w:tab/>
       </w:r>
@@ -13049,18 +13316,19 @@
           <w:szCs w:val="23"/>
           <w:lang w:val="en-US" w:eastAsia="fi-FI"/>
         </w:rPr>
-        <w:t>To add a new Dynamic POI you need to:</w:t>
-      </w:r>
-    </w:p>
-    <w:p>
-      <w:pPr>
-        <w:rPr>
-          <w:rFonts w:ascii="Arial" w:hAnsi="Arial" w:cs="Arial"/>
-          <w:sz w:val="23"/>
-          <w:szCs w:val="23"/>
-          <w:lang w:val="en-US" w:eastAsia="fi-FI"/>
-        </w:rPr>
-      </w:pPr>
+        <w:t>To add a new Dynamic POI you need t</w:t>
+      </w:r>
+      <w:bookmarkStart w:id="0" w:name="_GoBack"/>
+      <w:bookmarkEnd w:id="0"/>
+      <w:r>
+        <w:rPr>
+          <w:rFonts w:ascii="Arial" w:hAnsi="Arial" w:cs="Arial"/>
+          <w:sz w:val="23"/>
+          <w:szCs w:val="23"/>
+          <w:lang w:val="en-US" w:eastAsia="fi-FI"/>
+        </w:rPr>
+        <w:t>o:</w:t>
+      </w:r>
     </w:p>
     <w:p>
       <w:pPr>
@@ -13074,7 +13342,7 @@
           <w:noProof/>
           <w:sz w:val="23"/>
           <w:szCs w:val="23"/>
-          <w:lang w:val="fi-FI" w:eastAsia="fi-FI"/>
+          <w:lang w:eastAsia="en-GB"/>
         </w:rPr>
         <mc:AlternateContent>
           <mc:Choice Requires="wps">
@@ -13085,7 +13353,7 @@
                   <wp:posOffset>80010</wp:posOffset>
                 </wp:positionH>
                 <wp:positionV relativeFrom="paragraph">
-                  <wp:posOffset>19050</wp:posOffset>
+                  <wp:posOffset>106045</wp:posOffset>
                 </wp:positionV>
                 <wp:extent cx="2659380" cy="7680960"/>
                 <wp:effectExtent l="0" t="0" r="7620" b="0"/>
@@ -13781,7 +14049,7 @@
                 <v:stroke joinstyle="miter"/>
                 <v:path gradientshapeok="t" o:connecttype="rect"/>
               </v:shapetype>
-              <v:shape id="Text Box 2" o:spid="_x0000_s1026" type="#_x0000_t202" style="position:absolute;margin-left:6.3pt;margin-top:1.5pt;width:209.4pt;height:604.8pt;z-index:251659264;visibility:visible;mso-wrap-style:square;mso-width-percent:0;mso-height-percent:0;mso-wrap-distance-left:9pt;mso-wrap-distance-top:3.6pt;mso-wrap-distance-right:9pt;mso-wrap-distance-bottom:3.6pt;mso-position-horizontal:absolute;mso-position-horizontal-relative:text;mso-position-vertical:absolute;mso-position-vertical-relative:text;mso-width-percent:0;mso-height-percent:0;mso-width-relative:margin;mso-height-relative:margin;v-text-anchor:top" o:gfxdata="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" stroked="f">
+              <v:shape id="Text Box 2" o:spid="_x0000_s1026" type="#_x0000_t202" style="position:absolute;margin-left:6.3pt;margin-top:8.35pt;width:209.4pt;height:604.8pt;z-index:251659264;visibility:visible;mso-wrap-style:square;mso-width-percent:0;mso-height-percent:0;mso-wrap-distance-left:9pt;mso-wrap-distance-top:3.6pt;mso-wrap-distance-right:9pt;mso-wrap-distance-bottom:3.6pt;mso-position-horizontal:absolute;mso-position-horizontal-relative:text;mso-position-vertical:absolute;mso-position-vertical-relative:text;mso-width-percent:0;mso-height-percent:0;mso-width-relative:margin;mso-height-relative:margin;v-text-anchor:top" o:gfxdata="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" stroked="f">
                 <v:textbox>
                   <w:txbxContent>
                     <w:p>
@@ -14541,13 +14809,13 @@
       <w:r>
         <w:rPr>
           <w:noProof/>
-          <w:lang w:val="fi-FI" w:eastAsia="fi-FI"/>
+          <w:lang w:eastAsia="en-GB"/>
         </w:rPr>
         <w:drawing>
-          <wp:inline distT="0" distB="0" distL="0" distR="0" wp14:anchorId="0766A015" wp14:editId="0717FA02">
-            <wp:extent cx="2979420" cy="7001811"/>
-            <wp:effectExtent l="19050" t="19050" r="11430" b="27940"/>
-            <wp:docPr id="4" name="Picture 4"/>
+          <wp:inline distT="0" distB="0" distL="0" distR="0" wp14:anchorId="20C6E8F6" wp14:editId="5D8DCE90">
+            <wp:extent cx="2596786" cy="7342094"/>
+            <wp:effectExtent l="19050" t="19050" r="13335" b="11430"/>
+            <wp:docPr id="2" name="Picture 2"/>
             <wp:cNvGraphicFramePr>
               <a:graphicFrameLocks xmlns:a="http://schemas.openxmlformats.org/drawingml/2006/main" noChangeAspect="1"/>
             </wp:cNvGraphicFramePr>
@@ -14567,12 +14835,12 @@
                   <pic:spPr>
                     <a:xfrm>
                       <a:off x="0" y="0"/>
-                      <a:ext cx="2993458" cy="7034801"/>
+                      <a:ext cx="2612753" cy="7387238"/>
                     </a:xfrm>
                     <a:prstGeom prst="rect">
                       <a:avLst/>
                     </a:prstGeom>
-                    <a:ln w="19050">
+                    <a:ln>
                       <a:solidFill>
                         <a:schemeClr val="accent1"/>
                       </a:solidFill>
@@ -14656,7 +14924,7 @@
           <w:rPr>
             <w:noProof/>
           </w:rPr>
-          <w:t>8</w:t>
+          <w:t>1</w:t>
         </w:r>
         <w:r>
           <w:rPr>
@@ -14792,7 +15060,7 @@
 
 <file path=word/numbering.xml><?xml version="1.0" encoding="utf-8"?>
 <w:numbering xmlns:wpc="http://schemas.microsoft.com/office/word/2010/wordprocessingCanvas" xmlns:mc="http://schemas.openxmlformats.org/markup-compatibility/2006" xmlns:o="urn:schemas-microsoft-com:office:office" xmlns:r="http://schemas.openxmlformats.org/officeDocument/2006/relationships" xmlns:m="http://schemas.openxmlformats.org/officeDocument/2006/math" xmlns:v="urn:schemas-microsoft-com:vml" xmlns:wp14="http://schemas.microsoft.com/office/word/2010/wordprocessingDrawing" xmlns:wp="http://schemas.openxmlformats.org/drawingml/2006/wordprocessingDrawing" xmlns:w10="urn:schemas-microsoft-com:office:word" xmlns:w="http://schemas.openxmlformats.org/wordprocessingml/2006/main" xmlns:w14="http://schemas.microsoft.com/office/word/2010/wordml" xmlns:w15="http://schemas.microsoft.com/office/word/2012/wordml" xmlns:wpg="http://schemas.microsoft.com/office/word/2010/wordprocessingGroup" xmlns:wpi="http://schemas.microsoft.com/office/word/2010/wordprocessingInk" xmlns:wne="http://schemas.microsoft.com/office/word/2006/wordml" xmlns:wps="http://schemas.microsoft.com/office/word/2010/wordprocessingShape" mc:Ignorable="w14 w15 wp14">
-  <w:abstractNum w:abstractNumId="0">
+  <w:abstractNum w:abstractNumId="0" w15:restartNumberingAfterBreak="0">
     <w:nsid w:val="00B72AE6"/>
     <w:multiLevelType w:val="hybridMultilevel"/>
     <w:tmpl w:val="61EACC86"/>
@@ -14883,7 +15151,7 @@
       </w:pPr>
     </w:lvl>
   </w:abstractNum>
-  <w:abstractNum w:abstractNumId="1">
+  <w:abstractNum w:abstractNumId="1" w15:restartNumberingAfterBreak="0">
     <w:nsid w:val="035E49E8"/>
     <w:multiLevelType w:val="hybridMultilevel"/>
     <w:tmpl w:val="3ED6EFF0"/>
@@ -14969,7 +15237,7 @@
       </w:pPr>
     </w:lvl>
   </w:abstractNum>
-  <w:abstractNum w:abstractNumId="2">
+  <w:abstractNum w:abstractNumId="2" w15:restartNumberingAfterBreak="0">
     <w:nsid w:val="076A2ACD"/>
     <w:multiLevelType w:val="multilevel"/>
     <w:tmpl w:val="7206EB40"/>
@@ -15082,7 +15350,7 @@
       </w:rPr>
     </w:lvl>
   </w:abstractNum>
-  <w:abstractNum w:abstractNumId="3">
+  <w:abstractNum w:abstractNumId="3" w15:restartNumberingAfterBreak="0">
     <w:nsid w:val="0BBE28AE"/>
     <w:multiLevelType w:val="multilevel"/>
     <w:tmpl w:val="A9B64B2E"/>
@@ -15195,7 +15463,7 @@
       </w:rPr>
     </w:lvl>
   </w:abstractNum>
-  <w:abstractNum w:abstractNumId="4">
+  <w:abstractNum w:abstractNumId="4" w15:restartNumberingAfterBreak="0">
     <w:nsid w:val="12341391"/>
     <w:multiLevelType w:val="hybridMultilevel"/>
     <w:tmpl w:val="CE9CDF72"/>
@@ -15281,7 +15549,7 @@
       </w:pPr>
     </w:lvl>
   </w:abstractNum>
-  <w:abstractNum w:abstractNumId="5">
+  <w:abstractNum w:abstractNumId="5" w15:restartNumberingAfterBreak="0">
     <w:nsid w:val="183C7C76"/>
     <w:multiLevelType w:val="multilevel"/>
     <w:tmpl w:val="12189816"/>
@@ -15394,7 +15662,7 @@
       </w:rPr>
     </w:lvl>
   </w:abstractNum>
-  <w:abstractNum w:abstractNumId="6">
+  <w:abstractNum w:abstractNumId="6" w15:restartNumberingAfterBreak="0">
     <w:nsid w:val="1A2C337C"/>
     <w:multiLevelType w:val="hybridMultilevel"/>
     <w:tmpl w:val="A01014DA"/>
@@ -15480,7 +15748,7 @@
       </w:pPr>
     </w:lvl>
   </w:abstractNum>
-  <w:abstractNum w:abstractNumId="7">
+  <w:abstractNum w:abstractNumId="7" w15:restartNumberingAfterBreak="0">
     <w:nsid w:val="1CCA23A4"/>
     <w:multiLevelType w:val="hybridMultilevel"/>
     <w:tmpl w:val="E336161A"/>
@@ -15566,7 +15834,7 @@
       </w:pPr>
     </w:lvl>
   </w:abstractNum>
-  <w:abstractNum w:abstractNumId="8">
+  <w:abstractNum w:abstractNumId="8" w15:restartNumberingAfterBreak="0">
     <w:nsid w:val="315E323F"/>
     <w:multiLevelType w:val="hybridMultilevel"/>
     <w:tmpl w:val="912E304C"/>
@@ -15652,7 +15920,7 @@
       </w:pPr>
     </w:lvl>
   </w:abstractNum>
-  <w:abstractNum w:abstractNumId="9">
+  <w:abstractNum w:abstractNumId="9" w15:restartNumberingAfterBreak="0">
     <w:nsid w:val="415400B8"/>
     <w:multiLevelType w:val="hybridMultilevel"/>
     <w:tmpl w:val="972260FE"/>
@@ -15738,7 +16006,7 @@
       </w:pPr>
     </w:lvl>
   </w:abstractNum>
-  <w:abstractNum w:abstractNumId="10">
+  <w:abstractNum w:abstractNumId="10" w15:restartNumberingAfterBreak="0">
     <w:nsid w:val="42370770"/>
     <w:multiLevelType w:val="hybridMultilevel"/>
     <w:tmpl w:val="CC6E53EC"/>
@@ -15827,7 +16095,7 @@
       </w:pPr>
     </w:lvl>
   </w:abstractNum>
-  <w:abstractNum w:abstractNumId="11">
+  <w:abstractNum w:abstractNumId="11" w15:restartNumberingAfterBreak="0">
     <w:nsid w:val="468C1B46"/>
     <w:multiLevelType w:val="hybridMultilevel"/>
     <w:tmpl w:val="1C52D794"/>
@@ -15913,7 +16181,7 @@
       </w:pPr>
     </w:lvl>
   </w:abstractNum>
-  <w:abstractNum w:abstractNumId="12">
+  <w:abstractNum w:abstractNumId="12" w15:restartNumberingAfterBreak="0">
     <w:nsid w:val="48331752"/>
     <w:multiLevelType w:val="hybridMultilevel"/>
     <w:tmpl w:val="C1F2F778"/>
@@ -15999,7 +16267,7 @@
       </w:pPr>
     </w:lvl>
   </w:abstractNum>
-  <w:abstractNum w:abstractNumId="13">
+  <w:abstractNum w:abstractNumId="13" w15:restartNumberingAfterBreak="0">
     <w:nsid w:val="49213CF6"/>
     <w:multiLevelType w:val="hybridMultilevel"/>
     <w:tmpl w:val="CEEA8A6A"/>
@@ -16085,7 +16353,7 @@
       </w:pPr>
     </w:lvl>
   </w:abstractNum>
-  <w:abstractNum w:abstractNumId="14">
+  <w:abstractNum w:abstractNumId="14" w15:restartNumberingAfterBreak="0">
     <w:nsid w:val="4C272915"/>
     <w:multiLevelType w:val="multilevel"/>
     <w:tmpl w:val="641E4B6C"/>
@@ -16234,7 +16502,7 @@
       </w:rPr>
     </w:lvl>
   </w:abstractNum>
-  <w:abstractNum w:abstractNumId="15">
+  <w:abstractNum w:abstractNumId="15" w15:restartNumberingAfterBreak="0">
     <w:nsid w:val="544E06F8"/>
     <w:multiLevelType w:val="multilevel"/>
     <w:tmpl w:val="EFD447C6"/>
@@ -16347,7 +16615,7 @@
       </w:rPr>
     </w:lvl>
   </w:abstractNum>
-  <w:abstractNum w:abstractNumId="16">
+  <w:abstractNum w:abstractNumId="16" w15:restartNumberingAfterBreak="0">
     <w:nsid w:val="58A44337"/>
     <w:multiLevelType w:val="multilevel"/>
     <w:tmpl w:val="B2D654F6"/>
@@ -16460,7 +16728,7 @@
       </w:rPr>
     </w:lvl>
   </w:abstractNum>
-  <w:abstractNum w:abstractNumId="17">
+  <w:abstractNum w:abstractNumId="17" w15:restartNumberingAfterBreak="0">
     <w:nsid w:val="5C131C3D"/>
     <w:multiLevelType w:val="multilevel"/>
     <w:tmpl w:val="22C0813C"/>
@@ -16578,7 +16846,7 @@
       </w:rPr>
     </w:lvl>
   </w:abstractNum>
-  <w:abstractNum w:abstractNumId="18">
+  <w:abstractNum w:abstractNumId="18" w15:restartNumberingAfterBreak="0">
     <w:nsid w:val="60170C77"/>
     <w:multiLevelType w:val="hybridMultilevel"/>
     <w:tmpl w:val="597C7E06"/>
@@ -16664,7 +16932,7 @@
       </w:pPr>
     </w:lvl>
   </w:abstractNum>
-  <w:abstractNum w:abstractNumId="19">
+  <w:abstractNum w:abstractNumId="19" w15:restartNumberingAfterBreak="0">
     <w:nsid w:val="6413005C"/>
     <w:multiLevelType w:val="multilevel"/>
     <w:tmpl w:val="ED2C57E0"/>
@@ -16777,7 +17045,7 @@
       </w:rPr>
     </w:lvl>
   </w:abstractNum>
-  <w:abstractNum w:abstractNumId="20">
+  <w:abstractNum w:abstractNumId="20" w15:restartNumberingAfterBreak="0">
     <w:nsid w:val="67DC2AEE"/>
     <w:multiLevelType w:val="hybridMultilevel"/>
     <w:tmpl w:val="A9BAF610"/>
@@ -16863,7 +17131,7 @@
       </w:pPr>
     </w:lvl>
   </w:abstractNum>
-  <w:abstractNum w:abstractNumId="21">
+  <w:abstractNum w:abstractNumId="21" w15:restartNumberingAfterBreak="0">
     <w:nsid w:val="6F5614B2"/>
     <w:multiLevelType w:val="hybridMultilevel"/>
     <w:tmpl w:val="5B3C9292"/>
@@ -16949,7 +17217,7 @@
       </w:pPr>
     </w:lvl>
   </w:abstractNum>
-  <w:abstractNum w:abstractNumId="22">
+  <w:abstractNum w:abstractNumId="22" w15:restartNumberingAfterBreak="0">
     <w:nsid w:val="776A7678"/>
     <w:multiLevelType w:val="multilevel"/>
     <w:tmpl w:val="42C4E974"/>
@@ -18203,7 +18471,7 @@
 </file>
 
 <file path=customXml/itemProps1.xml><?xml version="1.0" encoding="utf-8"?>
-<ds:datastoreItem xmlns:ds="http://schemas.openxmlformats.org/officeDocument/2006/customXml" ds:itemID="{3BDC060E-46B5-4283-8816-096DB51E260E}">
+<ds:datastoreItem xmlns:ds="http://schemas.openxmlformats.org/officeDocument/2006/customXml" ds:itemID="{017143E8-08E9-4579-82C0-8ADDBABD59A8}">
   <ds:schemaRefs>
     <ds:schemaRef ds:uri="http://schemas.openxmlformats.org/officeDocument/2006/bibliography"/>
   </ds:schemaRefs>

</xml_diff>